<commit_message>
Wrote status Added text Did research
</commit_message>
<xml_diff>
--- a/doc/Briefe/Doktoratsvereinbarung.docx
+++ b/doc/Briefe/Doktoratsvereinbarung.docx
@@ -181,13 +181,8 @@
               <w:t xml:space="preserve">Dr. </w:t>
             </w:r>
             <w:r>
-              <w:t xml:space="preserve">Christian </w:t>
-            </w:r>
-            <w:proofErr w:type="spellStart"/>
-            <w:r>
-              <w:t>Tschudin</w:t>
-            </w:r>
-            <w:proofErr w:type="spellEnd"/>
+              <w:t>Christian Tschudin</w:t>
+            </w:r>
           </w:p>
         </w:tc>
       </w:tr>
@@ -465,13 +460,13 @@
               </w:rPr>
               <w:br/>
             </w:r>
+            <w:r>
+              <w:rPr>
+                <w:lang w:val="en-GB"/>
+              </w:rPr>
+              <w:t>Infor</w:t>
+            </w:r>
             <w:proofErr w:type="spellStart"/>
-            <w:r>
-              <w:rPr>
-                <w:lang w:val="en-GB"/>
-              </w:rPr>
-              <w:t>Infor</w:t>
-            </w:r>
             <w:r>
               <w:t>matik</w:t>
             </w:r>
@@ -730,7 +725,25 @@
                 <w:szCs w:val="28"/>
                 <w:lang w:val="de-CH"/>
               </w:rPr>
-              <w:t>September 2016</w:t>
+              <w:t>Dezember</w:t>
+            </w:r>
+            <w:r>
+              <w:rPr>
+                <w:rFonts w:ascii="Arial" w:eastAsia="Times New Roman" w:hAnsi="Arial"/>
+                <w:sz w:val="24"/>
+                <w:szCs w:val="28"/>
+                <w:lang w:val="de-CH"/>
+              </w:rPr>
+              <w:t xml:space="preserve"> 201</w:t>
+            </w:r>
+            <w:r>
+              <w:rPr>
+                <w:rFonts w:ascii="Arial" w:eastAsia="Times New Roman" w:hAnsi="Arial"/>
+                <w:sz w:val="24"/>
+                <w:szCs w:val="28"/>
+                <w:lang w:val="de-CH"/>
+              </w:rPr>
+              <w:t>7</w:t>
             </w:r>
           </w:p>
         </w:tc>
@@ -1762,14 +1775,30 @@
               </w:rPr>
               <w:t>1. Standortkontrolle</w:t>
             </w:r>
-          </w:p>
-          <w:p>
-            <w:pPr>
-              <w:rPr>
-                <w:rFonts w:ascii="Times New Roman" w:eastAsia="Times New Roman" w:hAnsi="Times New Roman"/>
-                <w:lang w:val="de-CH"/>
-              </w:rPr>
-            </w:pPr>
+            <w:r>
+              <w:rPr>
+                <w:rFonts w:ascii="Times New Roman" w:eastAsia="Times New Roman" w:hAnsi="Times New Roman"/>
+                <w:lang w:val="de-CH"/>
+              </w:rPr>
+              <w:br/>
+              <w:t>Ausfall (</w:t>
+            </w:r>
+            <w:proofErr w:type="spellStart"/>
+            <w:r>
+              <w:rPr>
+                <w:rFonts w:ascii="Times New Roman" w:eastAsia="Times New Roman" w:hAnsi="Times New Roman"/>
+                <w:lang w:val="de-CH"/>
+              </w:rPr>
+              <w:t>Sabbatical</w:t>
+            </w:r>
+            <w:proofErr w:type="spellEnd"/>
+            <w:r>
+              <w:rPr>
+                <w:rFonts w:ascii="Times New Roman" w:eastAsia="Times New Roman" w:hAnsi="Times New Roman"/>
+                <w:lang w:val="de-CH"/>
+              </w:rPr>
+              <w:t>)</w:t>
+            </w:r>
           </w:p>
           <w:p>
             <w:pPr>
@@ -1793,6 +1822,13 @@
                 <w:lang w:val="de-CH"/>
               </w:rPr>
             </w:pPr>
+            <w:r>
+              <w:rPr>
+                <w:rFonts w:ascii="Times New Roman" w:eastAsia="Times New Roman" w:hAnsi="Times New Roman"/>
+                <w:lang w:val="de-CH"/>
+              </w:rPr>
+              <w:t>19.10.15</w:t>
+            </w:r>
           </w:p>
         </w:tc>
         <w:tc>
@@ -1876,6 +1912,20 @@
                 <w:lang w:val="de-CH"/>
               </w:rPr>
             </w:pPr>
+            <w:r>
+              <w:rPr>
+                <w:rFonts w:ascii="Times New Roman" w:eastAsia="Times New Roman" w:hAnsi="Times New Roman"/>
+                <w:lang w:val="de-CH"/>
+              </w:rPr>
+              <w:t>via Mail (Status &amp; Vorgehen</w:t>
+            </w:r>
+            <w:r>
+              <w:rPr>
+                <w:rFonts w:ascii="Times New Roman" w:eastAsia="Times New Roman" w:hAnsi="Times New Roman"/>
+                <w:lang w:val="de-CH"/>
+              </w:rPr>
+              <w:t>)</w:t>
+            </w:r>
           </w:p>
           <w:p>
             <w:pPr>
@@ -1899,6 +1949,13 @@
                 <w:lang w:val="de-CH"/>
               </w:rPr>
             </w:pPr>
+            <w:r>
+              <w:rPr>
+                <w:rFonts w:ascii="Times New Roman" w:eastAsia="Times New Roman" w:hAnsi="Times New Roman"/>
+                <w:lang w:val="de-CH"/>
+              </w:rPr>
+              <w:t>9.1.2016</w:t>
+            </w:r>
           </w:p>
         </w:tc>
         <w:tc>
@@ -1992,6 +2049,29 @@
                 <w:lang w:val="de-CH"/>
               </w:rPr>
             </w:pPr>
+            <w:r>
+              <w:rPr>
+                <w:rFonts w:ascii="Times New Roman" w:eastAsia="Times New Roman" w:hAnsi="Times New Roman"/>
+                <w:lang w:val="de-CH"/>
+              </w:rPr>
+              <w:t>Via Mail (Status &amp; Vorgehen)</w:t>
+            </w:r>
+            <w:r>
+              <w:rPr>
+                <w:rFonts w:ascii="Times New Roman" w:eastAsia="Times New Roman" w:hAnsi="Times New Roman"/>
+                <w:lang w:val="de-CH"/>
+              </w:rPr>
+              <w:br/>
+            </w:r>
+            <w:proofErr w:type="spellStart"/>
+            <w:r>
+              <w:rPr>
+                <w:rFonts w:ascii="Times New Roman" w:eastAsia="Times New Roman" w:hAnsi="Times New Roman"/>
+                <w:lang w:val="de-CH"/>
+              </w:rPr>
+              <w:t>Telko</w:t>
+            </w:r>
+            <w:proofErr w:type="spellEnd"/>
           </w:p>
           <w:p>
             <w:pPr>
@@ -2015,6 +2095,13 @@
                 <w:lang w:val="de-CH"/>
               </w:rPr>
             </w:pPr>
+            <w:r>
+              <w:rPr>
+                <w:rFonts w:ascii="Times New Roman" w:eastAsia="Times New Roman" w:hAnsi="Times New Roman"/>
+                <w:lang w:val="de-CH"/>
+              </w:rPr>
+              <w:t>1.12.16</w:t>
+            </w:r>
           </w:p>
         </w:tc>
         <w:tc>
@@ -2134,6 +2221,13 @@
                 <w:lang w:val="de-CH"/>
               </w:rPr>
             </w:pPr>
+            <w:r>
+              <w:rPr>
+                <w:rFonts w:ascii="Times New Roman" w:eastAsia="Times New Roman" w:hAnsi="Times New Roman"/>
+                <w:lang w:val="de-CH"/>
+              </w:rPr>
+              <w:t>Ende 2Q17</w:t>
+            </w:r>
           </w:p>
         </w:tc>
         <w:tc>
@@ -2978,8 +3072,6 @@
         </w:rPr>
         <w:t xml:space="preserve">mit Auflagen </w:t>
       </w:r>
-      <w:bookmarkStart w:id="0" w:name="_GoBack"/>
-      <w:bookmarkEnd w:id="0"/>
       <w:r>
         <w:rPr>
           <w:rFonts w:ascii="Calibri" w:hAnsi="Calibri"/>
@@ -3078,9 +3170,10 @@
         <w:rPr>
           <w:rFonts w:ascii="Calibri" w:hAnsi="Calibri"/>
           <w:szCs w:val="22"/>
-          <w:lang w:val="de-CH"/>
-        </w:rPr>
-        <w:t xml:space="preserve">____ </w:t>
+          <w:u w:val="single"/>
+          <w:lang w:val="de-CH"/>
+        </w:rPr>
+        <w:t>0</w:t>
       </w:r>
       <w:r>
         <w:rPr>
@@ -3088,6 +3181,14 @@
           <w:szCs w:val="22"/>
           <w:lang w:val="de-CH"/>
         </w:rPr>
+        <w:t xml:space="preserve"> </w:t>
+      </w:r>
+      <w:r>
+        <w:rPr>
+          <w:rFonts w:ascii="Calibri" w:hAnsi="Calibri"/>
+          <w:szCs w:val="22"/>
+          <w:lang w:val="de-CH"/>
+        </w:rPr>
         <w:t>ECTS</w:t>
       </w:r>
       <w:r>
@@ -3120,7 +3221,16 @@
           <w:szCs w:val="22"/>
           <w:lang w:val="de-CH"/>
         </w:rPr>
-        <w:t>________</w:t>
+        <w:t>_</w:t>
+      </w:r>
+      <w:r>
+        <w:rPr>
+          <w:rFonts w:ascii="Calibri" w:hAnsi="Calibri"/>
+          <w:szCs w:val="22"/>
+          <w:u w:val="single"/>
+          <w:lang w:val="de-CH"/>
+        </w:rPr>
+        <w:t xml:space="preserve"> __</w:t>
       </w:r>
     </w:p>
     <w:p>
@@ -3687,7 +3797,23 @@
           <w:szCs w:val="22"/>
           <w:lang w:val="de-CH"/>
         </w:rPr>
-        <w:t>: ___________</w:t>
+        <w:t>: _____</w:t>
+      </w:r>
+      <w:r>
+        <w:rPr>
+          <w:rFonts w:ascii="Calibri" w:hAnsi="Calibri"/>
+          <w:szCs w:val="22"/>
+          <w:lang w:val="de-CH"/>
+        </w:rPr>
+        <w:t>12</w:t>
+      </w:r>
+      <w:r>
+        <w:rPr>
+          <w:rFonts w:ascii="Calibri" w:hAnsi="Calibri"/>
+          <w:szCs w:val="22"/>
+          <w:lang w:val="de-CH"/>
+        </w:rPr>
+        <w:t>______</w:t>
       </w:r>
     </w:p>
     <w:p>
@@ -3975,6 +4101,13 @@
                 <w:lang w:val="de-CH"/>
               </w:rPr>
             </w:pPr>
+            <w:r>
+              <w:rPr>
+                <w:rFonts w:ascii="Times New Roman" w:eastAsia="Times New Roman" w:hAnsi="Times New Roman"/>
+                <w:lang w:val="de-CH"/>
+              </w:rPr>
+              <w:t>Scientific Writing</w:t>
+            </w:r>
           </w:p>
         </w:tc>
         <w:tc>
@@ -3990,6 +4123,13 @@
                 <w:lang w:val="de-CH"/>
               </w:rPr>
             </w:pPr>
+            <w:r>
+              <w:rPr>
+                <w:rFonts w:ascii="Times New Roman" w:eastAsia="Times New Roman" w:hAnsi="Times New Roman"/>
+                <w:lang w:val="de-CH"/>
+              </w:rPr>
+              <w:t>6</w:t>
+            </w:r>
           </w:p>
         </w:tc>
         <w:tc>
@@ -4005,6 +4145,13 @@
                 <w:lang w:val="de-CH"/>
               </w:rPr>
             </w:pPr>
+            <w:r>
+              <w:rPr>
+                <w:rFonts w:ascii="Times New Roman" w:eastAsia="Times New Roman" w:hAnsi="Times New Roman"/>
+                <w:lang w:val="de-CH"/>
+              </w:rPr>
+              <w:t>Überfachlich</w:t>
+            </w:r>
           </w:p>
         </w:tc>
         <w:tc>
@@ -4020,6 +4167,13 @@
                 <w:lang w:val="de-CH"/>
               </w:rPr>
             </w:pPr>
+            <w:r>
+              <w:rPr>
+                <w:rFonts w:ascii="Times New Roman" w:eastAsia="Times New Roman" w:hAnsi="Times New Roman"/>
+                <w:lang w:val="de-CH"/>
+              </w:rPr>
+              <w:t>7.7.2015</w:t>
+            </w:r>
           </w:p>
         </w:tc>
         <w:tc>
@@ -4052,6 +4206,31 @@
                 <w:lang w:val="de-CH"/>
               </w:rPr>
             </w:pPr>
+            <w:proofErr w:type="spellStart"/>
+            <w:r>
+              <w:rPr>
+                <w:rFonts w:ascii="Times New Roman" w:eastAsia="Times New Roman" w:hAnsi="Times New Roman"/>
+                <w:lang w:val="de-CH"/>
+              </w:rPr>
+              <w:t>Cryptographic</w:t>
+            </w:r>
+            <w:proofErr w:type="spellEnd"/>
+            <w:r>
+              <w:rPr>
+                <w:rFonts w:ascii="Times New Roman" w:eastAsia="Times New Roman" w:hAnsi="Times New Roman"/>
+                <w:lang w:val="de-CH"/>
+              </w:rPr>
+              <w:t xml:space="preserve"> </w:t>
+            </w:r>
+            <w:proofErr w:type="spellStart"/>
+            <w:r>
+              <w:rPr>
+                <w:rFonts w:ascii="Times New Roman" w:eastAsia="Times New Roman" w:hAnsi="Times New Roman"/>
+                <w:lang w:val="de-CH"/>
+              </w:rPr>
+              <w:t>Protocols</w:t>
+            </w:r>
+            <w:proofErr w:type="spellEnd"/>
           </w:p>
         </w:tc>
         <w:tc>
@@ -4067,6 +4246,13 @@
                 <w:lang w:val="de-CH"/>
               </w:rPr>
             </w:pPr>
+            <w:r>
+              <w:rPr>
+                <w:rFonts w:ascii="Times New Roman" w:eastAsia="Times New Roman" w:hAnsi="Times New Roman"/>
+                <w:lang w:val="de-CH"/>
+              </w:rPr>
+              <w:t>5</w:t>
+            </w:r>
           </w:p>
         </w:tc>
         <w:tc>
@@ -4082,6 +4268,13 @@
                 <w:lang w:val="de-CH"/>
               </w:rPr>
             </w:pPr>
+            <w:r>
+              <w:rPr>
+                <w:rFonts w:ascii="Times New Roman" w:eastAsia="Times New Roman" w:hAnsi="Times New Roman"/>
+                <w:lang w:val="de-CH"/>
+              </w:rPr>
+              <w:t>Fachlich-methodisch</w:t>
+            </w:r>
           </w:p>
         </w:tc>
         <w:tc>
@@ -4129,6 +4322,22 @@
                 <w:lang w:val="de-CH"/>
               </w:rPr>
             </w:pPr>
+            <w:r>
+              <w:rPr>
+                <w:rFonts w:ascii="Times New Roman" w:eastAsia="Times New Roman" w:hAnsi="Times New Roman"/>
+                <w:lang w:val="de-CH"/>
+              </w:rPr>
+              <w:t xml:space="preserve">Seminar </w:t>
+            </w:r>
+            <w:r>
+              <w:rPr>
+                <w:rFonts w:ascii="Times New Roman" w:eastAsia="Times New Roman" w:hAnsi="Times New Roman"/>
+                <w:lang w:val="de-CH"/>
+              </w:rPr>
+              <w:t>on Cryptography</w:t>
+            </w:r>
+            <w:bookmarkStart w:id="0" w:name="_GoBack"/>
+            <w:bookmarkEnd w:id="0"/>
           </w:p>
         </w:tc>
         <w:tc>
@@ -4144,6 +4353,13 @@
                 <w:lang w:val="de-CH"/>
               </w:rPr>
             </w:pPr>
+            <w:r>
+              <w:rPr>
+                <w:rFonts w:ascii="Times New Roman" w:eastAsia="Times New Roman" w:hAnsi="Times New Roman"/>
+                <w:lang w:val="de-CH"/>
+              </w:rPr>
+              <w:t>2</w:t>
+            </w:r>
           </w:p>
         </w:tc>
         <w:tc>
@@ -4159,6 +4375,13 @@
                 <w:lang w:val="de-CH"/>
               </w:rPr>
             </w:pPr>
+            <w:r>
+              <w:rPr>
+                <w:rFonts w:ascii="Times New Roman" w:eastAsia="Times New Roman" w:hAnsi="Times New Roman"/>
+                <w:lang w:val="de-CH"/>
+              </w:rPr>
+              <w:t>Fachlich-methodisch</w:t>
+            </w:r>
           </w:p>
         </w:tc>
         <w:tc>
@@ -5152,7 +5375,7 @@
         <w:szCs w:val="18"/>
         <w:lang w:val="de-CH"/>
       </w:rPr>
-      <w:t>20. Dezember 2014</w:t>
+      <w:t>25. November 2016</w:t>
     </w:r>
     <w:r>
       <w:rPr>
@@ -5511,7 +5734,7 @@
 
 <file path=word/numbering.xml><?xml version="1.0" encoding="utf-8"?>
 <w:numbering xmlns:wpc="http://schemas.microsoft.com/office/word/2010/wordprocessingCanvas" xmlns:mc="http://schemas.openxmlformats.org/markup-compatibility/2006" xmlns:o="urn:schemas-microsoft-com:office:office" xmlns:r="http://schemas.openxmlformats.org/officeDocument/2006/relationships" xmlns:m="http://schemas.openxmlformats.org/officeDocument/2006/math" xmlns:v="urn:schemas-microsoft-com:vml" xmlns:wp14="http://schemas.microsoft.com/office/word/2010/wordprocessingDrawing" xmlns:wp="http://schemas.openxmlformats.org/drawingml/2006/wordprocessingDrawing" xmlns:w10="urn:schemas-microsoft-com:office:word" xmlns:w="http://schemas.openxmlformats.org/wordprocessingml/2006/main" xmlns:w14="http://schemas.microsoft.com/office/word/2010/wordml" xmlns:w15="http://schemas.microsoft.com/office/word/2012/wordml" xmlns:wpg="http://schemas.microsoft.com/office/word/2010/wordprocessingGroup" xmlns:wpi="http://schemas.microsoft.com/office/word/2010/wordprocessingInk" xmlns:wne="http://schemas.microsoft.com/office/word/2006/wordml" xmlns:wps="http://schemas.microsoft.com/office/word/2010/wordprocessingShape" mc:Ignorable="w14 w15 wp14">
-  <w:abstractNum w:abstractNumId="0">
+  <w:abstractNum w:abstractNumId="0" w15:restartNumberingAfterBreak="0">
     <w:nsid w:val="0B557D26"/>
     <w:multiLevelType w:val="hybridMultilevel"/>
     <w:tmpl w:val="64DE0008"/>
@@ -5627,7 +5850,7 @@
       </w:pPr>
     </w:lvl>
   </w:abstractNum>
-  <w:abstractNum w:abstractNumId="1">
+  <w:abstractNum w:abstractNumId="1" w15:restartNumberingAfterBreak="0">
     <w:nsid w:val="0E0C1EAA"/>
     <w:multiLevelType w:val="hybridMultilevel"/>
     <w:tmpl w:val="528ACAF4"/>
@@ -5767,7 +5990,7 @@
       </w:rPr>
     </w:lvl>
   </w:abstractNum>
-  <w:abstractNum w:abstractNumId="2">
+  <w:abstractNum w:abstractNumId="2" w15:restartNumberingAfterBreak="0">
     <w:nsid w:val="0EE4761C"/>
     <w:multiLevelType w:val="hybridMultilevel"/>
     <w:tmpl w:val="D6728068"/>
@@ -5907,7 +6130,7 @@
       </w:rPr>
     </w:lvl>
   </w:abstractNum>
-  <w:abstractNum w:abstractNumId="3">
+  <w:abstractNum w:abstractNumId="3" w15:restartNumberingAfterBreak="0">
     <w:nsid w:val="230F3AB9"/>
     <w:multiLevelType w:val="hybridMultilevel"/>
     <w:tmpl w:val="5CEE8D66"/>
@@ -6046,7 +6269,7 @@
       </w:rPr>
     </w:lvl>
   </w:abstractNum>
-  <w:abstractNum w:abstractNumId="4">
+  <w:abstractNum w:abstractNumId="4" w15:restartNumberingAfterBreak="0">
     <w:nsid w:val="2FC01461"/>
     <w:multiLevelType w:val="hybridMultilevel"/>
     <w:tmpl w:val="578ABE28"/>
@@ -6186,7 +6409,7 @@
       </w:rPr>
     </w:lvl>
   </w:abstractNum>
-  <w:abstractNum w:abstractNumId="5">
+  <w:abstractNum w:abstractNumId="5" w15:restartNumberingAfterBreak="0">
     <w:nsid w:val="41B738AE"/>
     <w:multiLevelType w:val="hybridMultilevel"/>
     <w:tmpl w:val="7B3627FC"/>
@@ -6302,7 +6525,7 @@
       </w:pPr>
     </w:lvl>
   </w:abstractNum>
-  <w:abstractNum w:abstractNumId="6">
+  <w:abstractNum w:abstractNumId="6" w15:restartNumberingAfterBreak="0">
     <w:nsid w:val="559D2056"/>
     <w:multiLevelType w:val="hybridMultilevel"/>
     <w:tmpl w:val="9CAE2AE0"/>
@@ -6442,7 +6665,7 @@
       </w:rPr>
     </w:lvl>
   </w:abstractNum>
-  <w:abstractNum w:abstractNumId="7">
+  <w:abstractNum w:abstractNumId="7" w15:restartNumberingAfterBreak="0">
     <w:nsid w:val="5E650B84"/>
     <w:multiLevelType w:val="hybridMultilevel"/>
     <w:tmpl w:val="8E9805D2"/>
@@ -6583,7 +6806,7 @@
       </w:rPr>
     </w:lvl>
   </w:abstractNum>
-  <w:abstractNum w:abstractNumId="8">
+  <w:abstractNum w:abstractNumId="8" w15:restartNumberingAfterBreak="0">
     <w:nsid w:val="73E2038A"/>
     <w:multiLevelType w:val="hybridMultilevel"/>
     <w:tmpl w:val="2D6A91B8"/>
@@ -6722,7 +6945,7 @@
       </w:rPr>
     </w:lvl>
   </w:abstractNum>
-  <w:abstractNum w:abstractNumId="9">
+  <w:abstractNum w:abstractNumId="9" w15:restartNumberingAfterBreak="0">
     <w:nsid w:val="75AC0A74"/>
     <w:multiLevelType w:val="hybridMultilevel"/>
     <w:tmpl w:val="810057C8"/>
@@ -7300,6 +7523,7 @@
   <w:style w:type="character" w:default="1" w:styleId="Absatz-Standardschriftart">
     <w:name w:val="Default Paragraph Font"/>
     <w:uiPriority w:val="1"/>
+    <w:semiHidden/>
     <w:unhideWhenUsed/>
   </w:style>
   <w:style w:type="table" w:default="1" w:styleId="NormaleTabelle">

</xml_diff>